<commit_message>
BigData: changed json file extraction for better format, first logstash configuration files
</commit_message>
<xml_diff>
--- a/Big Data - Project.docx
+++ b/Big Data - Project.docx
@@ -89,7 +89,7 @@
       <w:pPr>
         <w:pStyle w:val="Listenabsatz"/>
         <w:numPr>
-          <w:ilvl w:val="0"/>
+          <w:ilvl w:val="1"/>
           <w:numId w:val="1"/>
         </w:numPr>
         <w:rPr>
@@ -100,8 +100,10 @@
         <w:rPr>
           <w:lang w:val="en-GB"/>
         </w:rPr>
-        <w:t>Use API Output as Input for Logstash</w:t>
-      </w:r>
+        <w:t>Or compare years?</w:t>
+      </w:r>
+      <w:bookmarkStart w:id="0" w:name="_GoBack"/>
+      <w:bookmarkEnd w:id="0"/>
     </w:p>
     <w:p>
       <w:pPr>
@@ -118,7 +120,7 @@
         <w:rPr>
           <w:lang w:val="en-GB"/>
         </w:rPr>
-        <w:t>Create configuration files for Logstash that extract tags</w:t>
+        <w:t>Use API Output as Input for Logstash</w:t>
       </w:r>
     </w:p>
     <w:p>
@@ -136,7 +138,7 @@
         <w:rPr>
           <w:lang w:val="en-GB"/>
         </w:rPr>
-        <w:t>Use Kibana to visualize trends</w:t>
+        <w:t>Create configuration files for Logstash that extract tags</w:t>
       </w:r>
     </w:p>
     <w:p>
@@ -154,10 +156,26 @@
         <w:rPr>
           <w:lang w:val="en-GB"/>
         </w:rPr>
+        <w:t>Use Kibana to visualize trends</w:t>
+      </w:r>
+    </w:p>
+    <w:p>
+      <w:pPr>
+        <w:pStyle w:val="Listenabsatz"/>
+        <w:numPr>
+          <w:ilvl w:val="0"/>
+          <w:numId w:val="1"/>
+        </w:numPr>
+        <w:rPr>
+          <w:lang w:val="en-GB"/>
+        </w:rPr>
+      </w:pPr>
+      <w:r>
+        <w:rPr>
+          <w:lang w:val="en-GB"/>
+        </w:rPr>
         <w:t>Text analysis?</w:t>
       </w:r>
-      <w:bookmarkStart w:id="0" w:name="_GoBack"/>
-      <w:bookmarkEnd w:id="0"/>
     </w:p>
     <w:sectPr>
       <w:pgSz w:w="11906" w:h="16838"/>

</xml_diff>